<commit_message>
modified:   examples/fuel_consumption.do 	modified:   examples/fuel_consumption.docx 	modified:   index.html 	modified:   mkrep.do 	modified:   rep.md 	modified:   sc_gp100m_weight.png
</commit_message>
<xml_diff>
--- a/examples/fuel_consumption.docx
+++ b/examples/fuel_consumption.docx
@@ -1,8 +1,8 @@
 
 <file path=word/document.xml><?xml version="1.0" encoding="utf-8"?>
-<w:document xmlns:w="http://schemas.openxmlformats.org/wordprocessingml/2006/main" xmlns:w15="http://schemas.microsoft.com/office/word/2012/wordml" xmlns:r="http://schemas.openxmlformats.org/officeDocument/2006/relationships" xmlns:m="http://schemas.openxmlformats.org/officeDocument/2006/math" xmlns:w14="http://schemas.microsoft.com/office/word/2010/wordml" xmlns:wp="http://schemas.openxmlformats.org/drawingml/2006/wordprocessingDrawing" xmlns:a="http://schemas.openxmlformats.org/drawingml/2006/main" xmlns:mc="http://schemas.openxmlformats.org/markup-compatibility/2006" xmlns:ns9="http://schemas.openxmlformats.org/schemaLibrary/2006/main" xmlns:wne="http://schemas.microsoft.com/office/word/2006/wordml" xmlns:c="http://schemas.openxmlformats.org/drawingml/2006/chart" xmlns:ns12="http://schemas.openxmlformats.org/drawingml/2006/chartDrawing" xmlns:dgm="http://schemas.openxmlformats.org/drawingml/2006/diagram" xmlns:pic="http://schemas.openxmlformats.org/drawingml/2006/picture" xmlns:xdr="http://schemas.openxmlformats.org/drawingml/2006/spreadsheetDrawing" xmlns:dsp="http://schemas.microsoft.com/office/drawing/2008/diagram" xmlns:ns17="urn:schemas-microsoft-com:office:excel" xmlns:o="urn:schemas-microsoft-com:office:office" xmlns:v="urn:schemas-microsoft-com:vml" xmlns:w10="urn:schemas-microsoft-com:office:word" xmlns:ns21="urn:schemas-microsoft-com:office:powerpoint" xmlns:ns23="http://schemas.microsoft.com/office/2006/coverPageProps" xmlns:odx="http://opendope.org/xpaths" xmlns:odc="http://opendope.org/conditions" xmlns:odq="http://opendope.org/questions" xmlns:oda="http://opendope.org/answers" xmlns:odi="http://opendope.org/components" xmlns:odgm="http://opendope.org/SmartArt/DataHierarchy" xmlns:ns30="http://schemas.openxmlformats.org/officeDocument/2006/bibliography" xmlns:ns31="http://schemas.openxmlformats.org/drawingml/2006/compatibility" xmlns:ns32="http://schemas.openxmlformats.org/drawingml/2006/lockedCanvas" mc:Ignorable="w14 w15">
+<w:document xmlns:w="http://schemas.openxmlformats.org/wordprocessingml/2006/main" xmlns:r="http://schemas.openxmlformats.org/officeDocument/2006/relationships" xmlns:w14="http://schemas.microsoft.com/office/word/2010/wordml" xmlns:wp="http://schemas.openxmlformats.org/drawingml/2006/wordprocessingDrawing" xmlns:a="http://schemas.openxmlformats.org/drawingml/2006/main" xmlns:m="http://schemas.openxmlformats.org/officeDocument/2006/math" xmlns:w15="http://schemas.microsoft.com/office/word/2012/wordml" xmlns:mc="http://schemas.openxmlformats.org/markup-compatibility/2006" xmlns:ns9="http://schemas.openxmlformats.org/schemaLibrary/2006/main" xmlns:wne="http://schemas.microsoft.com/office/word/2006/wordml" xmlns:c="http://schemas.openxmlformats.org/drawingml/2006/chart" xmlns:ns12="http://schemas.openxmlformats.org/drawingml/2006/chartDrawing" xmlns:dgm="http://schemas.openxmlformats.org/drawingml/2006/diagram" xmlns:pic="http://schemas.openxmlformats.org/drawingml/2006/picture" xmlns:xdr="http://schemas.openxmlformats.org/drawingml/2006/spreadsheetDrawing" xmlns:dsp="http://schemas.microsoft.com/office/drawing/2008/diagram" xmlns:ns17="urn:schemas-microsoft-com:office:excel" xmlns:o="urn:schemas-microsoft-com:office:office" xmlns:v="urn:schemas-microsoft-com:vml" xmlns:w10="urn:schemas-microsoft-com:office:word" xmlns:ns21="urn:schemas-microsoft-com:office:powerpoint" xmlns:ns23="http://schemas.microsoft.com/office/2006/coverPageProps" xmlns:odx="http://opendope.org/xpaths" xmlns:odc="http://opendope.org/conditions" xmlns:odq="http://opendope.org/questions" xmlns:oda="http://opendope.org/answers" xmlns:odi="http://opendope.org/components" xmlns:odgm="http://opendope.org/SmartArt/DataHierarchy" xmlns:ns30="http://schemas.openxmlformats.org/officeDocument/2006/bibliography" xmlns:ns31="http://schemas.openxmlformats.org/drawingml/2006/compatibility" xmlns:ns32="http://schemas.openxmlformats.org/drawingml/2006/lockedCanvas" mc:Ignorable="w14 w15">
   <w:body>
-    <w:p w14:paraId="0631ccb" w14:textId="0631ccb">
+    <w:p w14:paraId="0af4e33" w14:textId="0af4e33">
       <w:pPr>
         <w:pStyle w:val="Heading1"/>
         <w15:collapsed w:val="false"/>
@@ -36,7 +36,7 @@
         <w:t xml:space="preserve"/>
       </w:r>
       <w:r>
-        <w:t xml:space="preserve">Perform data transformation</w:t>
+        <w:t xml:space="preserve">生成数据</w:t>
       </w:r>
     </w:p>
     <w:p>
@@ -44,54 +44,28 @@
         <w:t/>
       </w:r>
       <w:r>
-        <w:t xml:space="preserve">We generate a variable, </w:t>
+        <w:t xml:space="preserve">从变量里程生成新变量</w:t>
       </w:r>
       <w:r>
         <w:rPr>
           <w:b w:val="true"/>
         </w:rPr>
-        <w:t xml:space="preserve">fuel</w:t>
-      </w:r>
-      <w:r>
-        <w:t xml:space="preserve">, in the unit of Gallons per 100 Miles </w:t>
-      </w:r>
-      <w:r>
-        <w:t xml:space="preserve">based on the variable </w:t>
-      </w:r>
-      <w:r>
-        <w:rPr>
-          <w:b w:val="true"/>
-        </w:rPr>
-        <w:t xml:space="preserve">mpg</w:t>
-      </w:r>
-      <w:r>
-        <w:t xml:space="preserve">.</w:t>
+        <w:t xml:space="preserve">油耗</w:t>
+      </w:r>
+      <w:r>
+        <w:t xml:space="preserve">(公升每一百公里)。</w:t>
       </w:r>
     </w:p>
     <w:p>
-      <w:pPr>
-        <w:rPr>
-          <w:rFonts w:ascii="Courier New" w:hAnsi="Courier New" w:eastAsia="Courier New" w:cs="Courier New"/>
-          <w:sz w:val="24"/>
-        </w:rPr>
-      </w:pPr>
       <w:r>
         <w:t/>
       </w:r>
       <w:r>
-        <w:rPr>
-          <w:rFonts w:ascii="Courier New" w:hAnsi="Courier New" w:eastAsia="Courier New" w:cs="Courier New"/>
-          <w:sz w:val="24"/>
-        </w:rPr>
-        <w:t xml:space="preserve">. generate fuel = 100/mpg</w:t>
+        <w:t xml:space="preserve">. generate 油耗 = 100/里程</w:t>
         <w:br w:type="textWrapping"/>
       </w:r>
       <w:r>
-        <w:rPr>
-          <w:rFonts w:ascii="Courier New" w:hAnsi="Courier New" w:eastAsia="Courier New" w:cs="Courier New"/>
-          <w:sz w:val="24"/>
-        </w:rPr>
-        <w:t xml:space="preserve">. label variable fuel "Fuel consumption (Gallons per 100 Miles)"</w:t>
+        <w:t xml:space="preserve">. label variable 油耗 "油量消耗(公升每一百公里)"</w:t>
       </w:r>
     </w:p>
     <w:p>
@@ -105,20 +79,12 @@
         <w:t xml:space="preserve"/>
       </w:r>
       <w:r>
-        <w:t xml:space="preserve">Examine the variables</w:t>
-      </w:r>
-    </w:p>
-    <w:p>
-      <w:r>
-        <w:t/>
-      </w:r>
-      <w:r>
-        <w:t xml:space="preserve">We examine variables for possible errors in the data.</w:t>
+        <w:t xml:space="preserve">检验数据</w:t>
       </w:r>
     </w:p>
     <w:p>
       <w:pPr>
-        <w:pStyle w:val="Heading3"/>
+        <w:pStyle w:val="Heading2"/>
       </w:pPr>
       <w:r>
         <w:t/>
@@ -127,7 +93,7 @@
         <w:t xml:space="preserve"/>
       </w:r>
       <w:r>
-        <w:t xml:space="preserve">Describe the variables</w:t>
+        <w:t xml:space="preserve">描述变量</w:t>
       </w:r>
     </w:p>
     <w:tbl>
@@ -160,7 +126,7 @@
               <w:spacing w:after="0"/>
             </w:pPr>
             <w:r>
-              <w:t xml:space="preserve">Name</w:t>
+              <w:t xml:space="preserve">变量名</w:t>
             </w:r>
           </w:p>
         </w:tc>
@@ -176,7 +142,7 @@
               <w:spacing w:after="0"/>
             </w:pPr>
             <w:r>
-              <w:t xml:space="preserve">Storage type</w:t>
+              <w:t xml:space="preserve">类型</w:t>
             </w:r>
           </w:p>
         </w:tc>
@@ -192,7 +158,7 @@
               <w:spacing w:after="0"/>
             </w:pPr>
             <w:r>
-              <w:t xml:space="preserve">Display format</w:t>
+              <w:t xml:space="preserve">格式</w:t>
             </w:r>
           </w:p>
         </w:tc>
@@ -208,7 +174,7 @@
               <w:spacing w:after="0"/>
             </w:pPr>
             <w:r>
-              <w:t xml:space="preserve">Value label</w:t>
+              <w:t xml:space="preserve">值标签</w:t>
             </w:r>
           </w:p>
         </w:tc>
@@ -224,7 +190,7 @@
               <w:spacing w:after="0"/>
             </w:pPr>
             <w:r>
-              <w:t xml:space="preserve">Variable label</w:t>
+              <w:t xml:space="preserve">标签</w:t>
             </w:r>
           </w:p>
         </w:tc>
@@ -242,7 +208,7 @@
               <w:spacing w:after="0"/>
             </w:pPr>
             <w:r>
-              <w:t xml:space="preserve">fuel</w:t>
+              <w:t xml:space="preserve">油耗</w:t>
             </w:r>
           </w:p>
         </w:tc>
@@ -306,7 +272,7 @@
               <w:spacing w:after="0"/>
             </w:pPr>
             <w:r>
-              <w:t xml:space="preserve">Fuel consumption (Gallons per 100 Miles)</w:t>
+              <w:t xml:space="preserve">油量消耗(公升每一百公里)</w:t>
             </w:r>
           </w:p>
         </w:tc>
@@ -321,7 +287,7 @@
               <w:spacing w:after="0"/>
             </w:pPr>
             <w:r>
-              <w:t xml:space="preserve">weight</w:t>
+              <w:t xml:space="preserve">重量</w:t>
             </w:r>
           </w:p>
         </w:tc>
@@ -373,7 +339,7 @@
               <w:spacing w:after="0"/>
             </w:pPr>
             <w:r>
-              <w:t xml:space="preserve">Weight (lbs.)</w:t>
+              <w:t xml:space="preserve">重量(英磅)</w:t>
             </w:r>
           </w:p>
         </w:tc>
@@ -386,7 +352,7 @@
     </w:p>
     <w:p>
       <w:pPr>
-        <w:pStyle w:val="Heading3"/>
+        <w:pStyle w:val="Heading2"/>
       </w:pPr>
       <w:r>
         <w:t/>
@@ -395,7 +361,7 @@
         <w:t xml:space="preserve"/>
       </w:r>
       <w:r>
-        <w:t xml:space="preserve">Summarize the variables</w:t>
+        <w:t xml:space="preserve">摘要统计</w:t>
       </w:r>
     </w:p>
     <w:tbl>
@@ -429,7 +395,7 @@
               <w:spacing w:after="0"/>
             </w:pPr>
             <w:r>
-              <w:t xml:space="preserve">Variable</w:t>
+              <w:t xml:space="preserve">变量</w:t>
             </w:r>
           </w:p>
         </w:tc>
@@ -445,7 +411,7 @@
               <w:spacing w:after="0"/>
             </w:pPr>
             <w:r>
-              <w:t xml:space="preserve">Observations</w:t>
+              <w:t xml:space="preserve">观测</w:t>
             </w:r>
           </w:p>
         </w:tc>
@@ -461,7 +427,7 @@
               <w:spacing w:after="0"/>
             </w:pPr>
             <w:r>
-              <w:t xml:space="preserve">Mean</w:t>
+              <w:t xml:space="preserve">均值</w:t>
             </w:r>
           </w:p>
         </w:tc>
@@ -477,7 +443,7 @@
               <w:spacing w:after="0"/>
             </w:pPr>
             <w:r>
-              <w:t xml:space="preserve">Standard Deviation</w:t>
+              <w:t xml:space="preserve">标准差</w:t>
             </w:r>
           </w:p>
         </w:tc>
@@ -493,7 +459,7 @@
               <w:spacing w:after="0"/>
             </w:pPr>
             <w:r>
-              <w:t xml:space="preserve">Min</w:t>
+              <w:t xml:space="preserve">最小值</w:t>
             </w:r>
           </w:p>
         </w:tc>
@@ -509,7 +475,7 @@
               <w:spacing w:after="0"/>
             </w:pPr>
             <w:r>
-              <w:t xml:space="preserve">Max</w:t>
+              <w:t xml:space="preserve">最大值</w:t>
             </w:r>
           </w:p>
         </w:tc>
@@ -527,7 +493,7 @@
               <w:spacing w:after="0"/>
             </w:pPr>
             <w:r>
-              <w:t xml:space="preserve">fuel</w:t>
+              <w:t xml:space="preserve">油耗</w:t>
             </w:r>
           </w:p>
         </w:tc>
@@ -622,7 +588,7 @@
               <w:spacing w:after="0"/>
             </w:pPr>
             <w:r>
-              <w:t xml:space="preserve">weight</w:t>
+              <w:t xml:space="preserve">重量</w:t>
             </w:r>
           </w:p>
         </w:tc>
@@ -703,19 +669,19 @@
         <w:t/>
       </w:r>
       <w:r>
-        <w:t xml:space="preserve">The variable </w:t>
+        <w:t xml:space="preserve">变量</w:t>
       </w:r>
       <w:r>
         <w:rPr>
           <w:b w:val="true"/>
         </w:rPr>
-        <w:t xml:space="preserve">weight</w:t>
-      </w:r>
-      <w:r>
-        <w:t xml:space="preserve"> has minimum value 1760.00, maximum value 4840.00, </w:t>
-      </w:r>
-      <w:r>
-        <w:t xml:space="preserve">and range 3080.00.</w:t>
+        <w:t xml:space="preserve">重量</w:t>
+      </w:r>
+      <w:r>
+        <w:t xml:space="preserve">的最小值1760.00,最大值4840.00,</w:t>
+      </w:r>
+      <w:r>
+        <w:t xml:space="preserve">极差3080.00.</w:t>
       </w:r>
     </w:p>
     <w:p>
@@ -835,7 +801,7 @@
               <w:jc w:val="right"/>
             </w:pPr>
             <w:r>
-              <w:t xml:space="preserve">fuel</w:t>
+              <w:t xml:space="preserve">油耗</w:t>
             </w:r>
           </w:p>
         </w:tc>
@@ -947,7 +913,7 @@
               <w:jc w:val="right"/>
             </w:pPr>
             <w:r>
-              <w:t xml:space="preserve">weight</w:t>
+              <w:t xml:space="preserve">重量</w:t>
             </w:r>
           </w:p>
         </w:tc>
@@ -1323,7 +1289,7 @@
               <w:jc w:val="right"/>
             </w:pPr>
             <w:r>
-              <w:t xml:space="preserve">Weight (lbs.)</w:t>
+              <w:t xml:space="preserve">重量(英磅)</w:t>
             </w:r>
           </w:p>
         </w:tc>
@@ -1383,7 +1349,7 @@
               <w:jc w:val="right"/>
             </w:pPr>
             <w:r>
-              <w:t xml:space="preserve">Gear Ratio</w:t>
+              <w:t xml:space="preserve">变速比</w:t>
             </w:r>
           </w:p>
         </w:tc>
@@ -1439,7 +1405,7 @@
               <w:jc w:val="right"/>
             </w:pPr>
             <w:r>
-              <w:t xml:space="preserve">Turn Circle (ft.) </w:t>
+              <w:t xml:space="preserve">转弯半径(英尺) </w:t>
             </w:r>
           </w:p>
         </w:tc>
@@ -1495,7 +1461,7 @@
               <w:jc w:val="right"/>
             </w:pPr>
             <w:r>
-              <w:t xml:space="preserve">Car type</w:t>
+              <w:t xml:space="preserve">国籍</w:t>
             </w:r>
           </w:p>
         </w:tc>
@@ -1962,7 +1928,7 @@
               <w:spacing w:after="0"/>
             </w:pPr>
             <w:r>
-              <w:t xml:space="preserve">Weight (lbs.)</w:t>
+              <w:t xml:space="preserve">重量(英磅)</w:t>
             </w:r>
           </w:p>
         </w:tc>
@@ -2050,7 +2016,7 @@
               <w:spacing w:after="0"/>
             </w:pPr>
             <w:r>
-              <w:t xml:space="preserve">Gear Ratio</w:t>
+              <w:t xml:space="preserve">变速比</w:t>
             </w:r>
           </w:p>
         </w:tc>
@@ -2132,7 +2098,7 @@
               <w:spacing w:after="0"/>
             </w:pPr>
             <w:r>
-              <w:t xml:space="preserve">Turn Circle (ft.) </w:t>
+              <w:t xml:space="preserve">转弯半径(英尺) </w:t>
             </w:r>
           </w:p>
         </w:tc>
@@ -2214,7 +2180,7 @@
               <w:spacing w:after="0"/>
             </w:pPr>
             <w:r>
-              <w:t xml:space="preserve">Car type</w:t>
+              <w:t xml:space="preserve">国籍</w:t>
             </w:r>
           </w:p>
         </w:tc>
@@ -2776,7 +2742,7 @@
                     <w:spacing w:after="0"/>
                   </w:pPr>
                   <w:r>
-                    <w:t xml:space="preserve">fuel</w:t>
+                    <w:t xml:space="preserve">油耗</w:t>
                   </w:r>
                 </w:p>
               </w:tc>
@@ -2871,7 +2837,7 @@
                     <w:spacing w:after="0"/>
                   </w:pPr>
                   <w:r>
-                    <w:t xml:space="preserve">weight</w:t>
+                    <w:t xml:space="preserve">重量</w:t>
                   </w:r>
                 </w:p>
               </w:tc>
@@ -3484,7 +3450,7 @@
                     <w:spacing w:after="0"/>
                   </w:pPr>
                   <w:r>
-                    <w:t xml:space="preserve">Weight (lbs.)</w:t>
+                    <w:t xml:space="preserve">重量(英磅)</w:t>
                   </w:r>
                 </w:p>
               </w:tc>
@@ -3563,7 +3529,7 @@
                     <w:spacing w:after="0"/>
                   </w:pPr>
                   <w:r>
-                    <w:t xml:space="preserve">Gear Ratio</w:t>
+                    <w:t xml:space="preserve">变速比</w:t>
                   </w:r>
                 </w:p>
               </w:tc>
@@ -3630,7 +3596,7 @@
                     <w:spacing w:after="0"/>
                   </w:pPr>
                   <w:r>
-                    <w:t xml:space="preserve">Turn Circle (ft.) </w:t>
+                    <w:t xml:space="preserve">转弯半径(英尺) </w:t>
                   </w:r>
                 </w:p>
               </w:tc>
@@ -4017,15 +3983,15 @@
           <w:rFonts w:ascii="courier new" w:hAnsi="courier new" w:eastAsia="courier new" w:cs="courier new"/>
           <w:sz w:val="18"/>
         </w:rPr>
-        <w:t xml:space="preserve">. sysuse auto, clear</w:t>
-        <w:br/>
-      </w:r>
-      <w:r>
-        <w:rPr>
-          <w:rFonts w:ascii="courier new" w:hAnsi="courier new" w:eastAsia="courier new" w:cs="courier new"/>
-          <w:sz w:val="18"/>
-        </w:rPr>
-        <w:t xml:space="preserve">(1978 Automobile Data)</w:t>
+        <w:t xml:space="preserve">. use auto_zh, clear</w:t>
+        <w:br/>
+      </w:r>
+      <w:r>
+        <w:rPr>
+          <w:rFonts w:ascii="courier new" w:hAnsi="courier new" w:eastAsia="courier new" w:cs="courier new"/>
+          <w:sz w:val="18"/>
+        </w:rPr>
+        <w:t xml:space="preserve">(1978年汽车数据)</w:t>
         <w:br/>
       </w:r>
       <w:r>
@@ -4041,7 +4007,7 @@
           <w:rFonts w:ascii="courier new" w:hAnsi="courier new" w:eastAsia="courier new" w:cs="courier new"/>
           <w:sz w:val="18"/>
         </w:rPr>
-        <w:t xml:space="preserve">. generate fuel = 100/mpg</w:t>
+        <w:t xml:space="preserve">. generate 油耗 = 100/里程</w:t>
         <w:br/>
       </w:r>
       <w:r>
@@ -4057,7 +4023,7 @@
           <w:rFonts w:ascii="courier new" w:hAnsi="courier new" w:eastAsia="courier new" w:cs="courier new"/>
           <w:sz w:val="18"/>
         </w:rPr>
-        <w:t xml:space="preserve">. label variable fuel "Fuel consumption (Gallons per 100 Miles)"</w:t>
+        <w:t xml:space="preserve">. label variable 油耗 "油量消耗(公升每一百公里)"</w:t>
         <w:br/>
       </w:r>
       <w:r>
@@ -4073,7 +4039,7 @@
           <w:rFonts w:ascii="courier new" w:hAnsi="courier new" w:eastAsia="courier new" w:cs="courier new"/>
           <w:sz w:val="18"/>
         </w:rPr>
-        <w:t xml:space="preserve">. regress fuel weight</w:t>
+        <w:t xml:space="preserve">. regress 油耗 重量</w:t>
         <w:br/>
       </w:r>
       <w:r>
@@ -4153,7 +4119,7 @@
           <w:rFonts w:ascii="courier new" w:hAnsi="courier new" w:eastAsia="courier new" w:cs="courier new"/>
           <w:sz w:val="18"/>
         </w:rPr>
-        <w:t xml:space="preserve">        fuel |      Coef.   Std. Err.      t    P&gt;|t|     [95% Conf. Interval]</w:t>
+        <w:t xml:space="preserve">        油耗 |      Coef.   Std. Err.      t    P&gt;|t|     [95% Conf. Interval]</w:t>
         <w:br/>
       </w:r>
       <w:r>
@@ -4169,7 +4135,7 @@
           <w:rFonts w:ascii="courier new" w:hAnsi="courier new" w:eastAsia="courier new" w:cs="courier new"/>
           <w:sz w:val="18"/>
         </w:rPr>
-        <w:t xml:space="preserve">      weight |    .001407   .0001008    13.95   0.000      .001206    .0016081</w:t>
+        <w:t xml:space="preserve">        重量 |    .001407   .0001008    13.95   0.000      .001206    .0016081</w:t>
         <w:br/>
       </w:r>
       <w:r>
@@ -4217,7 +4183,7 @@
           <w:rFonts w:ascii="courier new" w:hAnsi="courier new" w:eastAsia="courier new" w:cs="courier new"/>
           <w:sz w:val="18"/>
         </w:rPr>
-        <w:t xml:space="preserve">: st_view(Y=.,.,("fuel"), .)</w:t>
+        <w:t xml:space="preserve">: st_view(Y=.,.,("油耗"), .)</w:t>
         <w:br/>
       </w:r>
       <w:r>
@@ -4233,7 +4199,7 @@
           <w:rFonts w:ascii="courier new" w:hAnsi="courier new" w:eastAsia="courier new" w:cs="courier new"/>
           <w:sz w:val="18"/>
         </w:rPr>
-        <w:t xml:space="preserve">: st_view(X=.,.,("weight"), .)</w:t>
+        <w:t xml:space="preserve">: st_view(X=.,.,("重量"), .)</w:t>
         <w:br/>
       </w:r>
       <w:r>
@@ -4430,7 +4396,7 @@
 </file>
 
 <file path=word/styles.xml><?xml version="1.0" encoding="utf-8"?>
-<w:styles xmlns:w="http://schemas.openxmlformats.org/wordprocessingml/2006/main" xmlns:w15="http://schemas.microsoft.com/office/word/2012/wordml" xmlns:r="http://schemas.openxmlformats.org/officeDocument/2006/relationships" xmlns:m="http://schemas.openxmlformats.org/officeDocument/2006/math" xmlns:w14="http://schemas.microsoft.com/office/word/2010/wordml" xmlns:wp="http://schemas.openxmlformats.org/drawingml/2006/wordprocessingDrawing" xmlns:a="http://schemas.openxmlformats.org/drawingml/2006/main" xmlns:mc="http://schemas.openxmlformats.org/markup-compatibility/2006" xmlns:ns9="http://schemas.openxmlformats.org/schemaLibrary/2006/main" xmlns:wne="http://schemas.microsoft.com/office/word/2006/wordml" xmlns:c="http://schemas.openxmlformats.org/drawingml/2006/chart" xmlns:ns12="http://schemas.openxmlformats.org/drawingml/2006/chartDrawing" xmlns:dgm="http://schemas.openxmlformats.org/drawingml/2006/diagram" xmlns:pic="http://schemas.openxmlformats.org/drawingml/2006/picture" xmlns:xdr="http://schemas.openxmlformats.org/drawingml/2006/spreadsheetDrawing" xmlns:dsp="http://schemas.microsoft.com/office/drawing/2008/diagram" xmlns:ns17="urn:schemas-microsoft-com:office:excel" xmlns:o="urn:schemas-microsoft-com:office:office" xmlns:v="urn:schemas-microsoft-com:vml" xmlns:w10="urn:schemas-microsoft-com:office:word" xmlns:ns21="urn:schemas-microsoft-com:office:powerpoint" xmlns:ns23="http://schemas.microsoft.com/office/2006/coverPageProps" xmlns:odx="http://opendope.org/xpaths" xmlns:odc="http://opendope.org/conditions" xmlns:odq="http://opendope.org/questions" xmlns:oda="http://opendope.org/answers" xmlns:odi="http://opendope.org/components" xmlns:odgm="http://opendope.org/SmartArt/DataHierarchy" xmlns:ns30="http://schemas.openxmlformats.org/officeDocument/2006/bibliography" xmlns:ns31="http://schemas.openxmlformats.org/drawingml/2006/compatibility" xmlns:ns32="http://schemas.openxmlformats.org/drawingml/2006/lockedCanvas">
+<w:styles xmlns:w="http://schemas.openxmlformats.org/wordprocessingml/2006/main" xmlns:r="http://schemas.openxmlformats.org/officeDocument/2006/relationships" xmlns:w14="http://schemas.microsoft.com/office/word/2010/wordml" xmlns:wp="http://schemas.openxmlformats.org/drawingml/2006/wordprocessingDrawing" xmlns:a="http://schemas.openxmlformats.org/drawingml/2006/main" xmlns:m="http://schemas.openxmlformats.org/officeDocument/2006/math" xmlns:w15="http://schemas.microsoft.com/office/word/2012/wordml" xmlns:mc="http://schemas.openxmlformats.org/markup-compatibility/2006" xmlns:ns9="http://schemas.openxmlformats.org/schemaLibrary/2006/main" xmlns:wne="http://schemas.microsoft.com/office/word/2006/wordml" xmlns:c="http://schemas.openxmlformats.org/drawingml/2006/chart" xmlns:ns12="http://schemas.openxmlformats.org/drawingml/2006/chartDrawing" xmlns:dgm="http://schemas.openxmlformats.org/drawingml/2006/diagram" xmlns:pic="http://schemas.openxmlformats.org/drawingml/2006/picture" xmlns:xdr="http://schemas.openxmlformats.org/drawingml/2006/spreadsheetDrawing" xmlns:dsp="http://schemas.microsoft.com/office/drawing/2008/diagram" xmlns:ns17="urn:schemas-microsoft-com:office:excel" xmlns:o="urn:schemas-microsoft-com:office:office" xmlns:v="urn:schemas-microsoft-com:vml" xmlns:w10="urn:schemas-microsoft-com:office:word" xmlns:ns21="urn:schemas-microsoft-com:office:powerpoint" xmlns:ns23="http://schemas.microsoft.com/office/2006/coverPageProps" xmlns:odx="http://opendope.org/xpaths" xmlns:odc="http://opendope.org/conditions" xmlns:odq="http://opendope.org/questions" xmlns:oda="http://opendope.org/answers" xmlns:odi="http://opendope.org/components" xmlns:odgm="http://opendope.org/SmartArt/DataHierarchy" xmlns:ns30="http://schemas.openxmlformats.org/officeDocument/2006/bibliography" xmlns:ns31="http://schemas.openxmlformats.org/drawingml/2006/compatibility" xmlns:ns32="http://schemas.openxmlformats.org/drawingml/2006/lockedCanvas">
   <w:docDefaults>
     <w:rPrDefault>
       <w:rPr>

</xml_diff>

<commit_message>
modified:   examples/fuel_consumption.do 	modified:   examples/fuel_consumption.docx 	modified:   index.html 	modified:   mkrep.do 	modified:   sc_gp100m_weight.png
</commit_message>
<xml_diff>
--- a/examples/fuel_consumption.docx
+++ b/examples/fuel_consumption.docx
@@ -1,8 +1,8 @@
 
 <file path=word/document.xml><?xml version="1.0" encoding="utf-8"?>
-<w:document xmlns:w="http://schemas.openxmlformats.org/wordprocessingml/2006/main" xmlns:r="http://schemas.openxmlformats.org/officeDocument/2006/relationships" xmlns:w14="http://schemas.microsoft.com/office/word/2010/wordml" xmlns:wp="http://schemas.openxmlformats.org/drawingml/2006/wordprocessingDrawing" xmlns:a="http://schemas.openxmlformats.org/drawingml/2006/main" xmlns:m="http://schemas.openxmlformats.org/officeDocument/2006/math" xmlns:w15="http://schemas.microsoft.com/office/word/2012/wordml" xmlns:mc="http://schemas.openxmlformats.org/markup-compatibility/2006" xmlns:ns9="http://schemas.openxmlformats.org/schemaLibrary/2006/main" xmlns:wne="http://schemas.microsoft.com/office/word/2006/wordml" xmlns:c="http://schemas.openxmlformats.org/drawingml/2006/chart" xmlns:ns12="http://schemas.openxmlformats.org/drawingml/2006/chartDrawing" xmlns:dgm="http://schemas.openxmlformats.org/drawingml/2006/diagram" xmlns:pic="http://schemas.openxmlformats.org/drawingml/2006/picture" xmlns:xdr="http://schemas.openxmlformats.org/drawingml/2006/spreadsheetDrawing" xmlns:dsp="http://schemas.microsoft.com/office/drawing/2008/diagram" xmlns:ns17="urn:schemas-microsoft-com:office:excel" xmlns:o="urn:schemas-microsoft-com:office:office" xmlns:v="urn:schemas-microsoft-com:vml" xmlns:w10="urn:schemas-microsoft-com:office:word" xmlns:ns21="urn:schemas-microsoft-com:office:powerpoint" xmlns:ns23="http://schemas.microsoft.com/office/2006/coverPageProps" xmlns:odx="http://opendope.org/xpaths" xmlns:odc="http://opendope.org/conditions" xmlns:odq="http://opendope.org/questions" xmlns:oda="http://opendope.org/answers" xmlns:odi="http://opendope.org/components" xmlns:odgm="http://opendope.org/SmartArt/DataHierarchy" xmlns:ns30="http://schemas.openxmlformats.org/officeDocument/2006/bibliography" xmlns:ns31="http://schemas.openxmlformats.org/drawingml/2006/compatibility" xmlns:ns32="http://schemas.openxmlformats.org/drawingml/2006/lockedCanvas" mc:Ignorable="w14 w15">
+<w:document xmlns:r="http://schemas.openxmlformats.org/officeDocument/2006/relationships" xmlns:w="http://schemas.openxmlformats.org/wordprocessingml/2006/main" xmlns:w15="http://schemas.microsoft.com/office/word/2012/wordml" xmlns:wp="http://schemas.openxmlformats.org/drawingml/2006/wordprocessingDrawing" xmlns:a="http://schemas.openxmlformats.org/drawingml/2006/main" xmlns:m="http://schemas.openxmlformats.org/officeDocument/2006/math" xmlns:w14="http://schemas.microsoft.com/office/word/2010/wordml" xmlns:mc="http://schemas.openxmlformats.org/markup-compatibility/2006" xmlns:ns9="http://schemas.openxmlformats.org/schemaLibrary/2006/main" xmlns:wne="http://schemas.microsoft.com/office/word/2006/wordml" xmlns:c="http://schemas.openxmlformats.org/drawingml/2006/chart" xmlns:ns12="http://schemas.openxmlformats.org/drawingml/2006/chartDrawing" xmlns:dgm="http://schemas.openxmlformats.org/drawingml/2006/diagram" xmlns:pic="http://schemas.openxmlformats.org/drawingml/2006/picture" xmlns:xdr="http://schemas.openxmlformats.org/drawingml/2006/spreadsheetDrawing" xmlns:dsp="http://schemas.microsoft.com/office/drawing/2008/diagram" xmlns:ns17="urn:schemas-microsoft-com:office:excel" xmlns:o="urn:schemas-microsoft-com:office:office" xmlns:v="urn:schemas-microsoft-com:vml" xmlns:w10="urn:schemas-microsoft-com:office:word" xmlns:ns21="urn:schemas-microsoft-com:office:powerpoint" xmlns:ns23="http://schemas.microsoft.com/office/2006/coverPageProps" xmlns:odx="http://opendope.org/xpaths" xmlns:odc="http://opendope.org/conditions" xmlns:odq="http://opendope.org/questions" xmlns:oda="http://opendope.org/answers" xmlns:odi="http://opendope.org/components" xmlns:odgm="http://opendope.org/SmartArt/DataHierarchy" xmlns:ns30="http://schemas.openxmlformats.org/officeDocument/2006/bibliography" xmlns:ns31="http://schemas.openxmlformats.org/drawingml/2006/compatibility" xmlns:ns32="http://schemas.openxmlformats.org/drawingml/2006/lockedCanvas" mc:Ignorable="w14 w15">
   <w:body>
-    <w:p w14:paraId="0af4e33" w14:textId="0af4e33">
+    <w:p w14:paraId="65a4630" w14:textId="65a4630">
       <w:pPr>
         <w:pStyle w:val="Heading1"/>
         <w15:collapsed w:val="false"/>
@@ -695,7 +695,7 @@
         <w:t xml:space="preserve"/>
       </w:r>
       <w:r>
-        <w:t xml:space="preserve">Plot fuel consumption and vehicle weight</w:t>
+        <w:t xml:space="preserve">图: 油耗与重量</w:t>
       </w:r>
     </w:p>
     <w:p>
@@ -747,7 +747,7 @@
         <w:rPr>
           <w:b w:val="true"/>
         </w:rPr>
-        <w:t xml:space="preserve">Figure 1: scatter plot fuel consumption and weight</w:t>
+        <w:t xml:space="preserve">图1: 油耗与重量</w:t>
       </w:r>
     </w:p>
     <w:p>
@@ -761,7 +761,7 @@
         <w:t xml:space="preserve"/>
       </w:r>
       <w:r>
-        <w:t xml:space="preserve">Explore relationship between fuel consumption and vehicle weight - linear regression</w:t>
+        <w:t xml:space="preserve">研究油耗与重量关系 - 线性回归</w:t>
       </w:r>
     </w:p>
     <w:tbl>
@@ -1810,7 +1810,7 @@
               <w:jc w:val="center"/>
             </w:pPr>
             <w:r>
-              <w:t xml:space="preserve">Regression table using -esttab-</w:t>
+              <w:t xml:space="preserve">线性回归表使用esttab</w:t>
             </w:r>
           </w:p>
         </w:tc>
@@ -1844,7 +1844,7 @@
               <w:spacing w:after="0"/>
             </w:pPr>
             <w:r>
-              <w:t xml:space="preserve">Fuel consumption</w:t>
+              <w:t xml:space="preserve">油耗</w:t>
             </w:r>
           </w:p>
         </w:tc>
@@ -1860,7 +1860,7 @@
               <w:spacing w:after="0"/>
             </w:pPr>
             <w:r>
-              <w:t xml:space="preserve">Fuel consumption</w:t>
+              <w:t xml:space="preserve">油耗</w:t>
             </w:r>
           </w:p>
         </w:tc>
@@ -2552,7 +2552,7 @@
         <w:t xml:space="preserve"/>
       </w:r>
       <w:r>
-        <w:t xml:space="preserve">Relationship based on car type - a nested table</w:t>
+        <w:t xml:space="preserve">不同国籍车辆对比</w:t>
       </w:r>
     </w:p>
     <w:tbl>
@@ -2582,7 +2582,7 @@
               <w:jc w:val="center"/>
             </w:pPr>
             <w:r>
-              <w:t xml:space="preserve">Foreign</w:t>
+              <w:t xml:space="preserve">国外</w:t>
             </w:r>
           </w:p>
         </w:tc>
@@ -2596,7 +2596,7 @@
               <w:jc w:val="center"/>
             </w:pPr>
             <w:r>
-              <w:t xml:space="preserve">Domestic</w:t>
+              <w:t xml:space="preserve">国内</w:t>
             </w:r>
           </w:p>
         </w:tc>
@@ -2656,7 +2656,7 @@
                     <w:spacing w:after="0"/>
                   </w:pPr>
                   <w:r>
-                    <w:t xml:space="preserve">Obs</w:t>
+                    <w:t xml:space="preserve">观测</w:t>
                   </w:r>
                 </w:p>
               </w:tc>
@@ -2673,7 +2673,7 @@
                     <w:spacing w:after="0"/>
                   </w:pPr>
                   <w:r>
-                    <w:t xml:space="preserve">Mean</w:t>
+                    <w:t xml:space="preserve">均值</w:t>
                   </w:r>
                 </w:p>
               </w:tc>
@@ -2690,7 +2690,7 @@
                     <w:spacing w:after="0"/>
                   </w:pPr>
                   <w:r>
-                    <w:t xml:space="preserve">SD</w:t>
+                    <w:t xml:space="preserve">标准差</w:t>
                   </w:r>
                 </w:p>
               </w:tc>
@@ -2707,7 +2707,7 @@
                     <w:spacing w:after="0"/>
                   </w:pPr>
                   <w:r>
-                    <w:t xml:space="preserve">Min</w:t>
+                    <w:t xml:space="preserve">最小值</w:t>
                   </w:r>
                 </w:p>
               </w:tc>
@@ -2724,7 +2724,7 @@
                     <w:spacing w:after="0"/>
                   </w:pPr>
                   <w:r>
-                    <w:t xml:space="preserve">Max</w:t>
+                    <w:t xml:space="preserve">最大值</w:t>
                   </w:r>
                 </w:p>
               </w:tc>
@@ -2971,7 +2971,7 @@
                     <w:spacing w:after="0"/>
                   </w:pPr>
                   <w:r>
-                    <w:t xml:space="preserve">Obs</w:t>
+                    <w:t xml:space="preserve">观测</w:t>
                   </w:r>
                 </w:p>
               </w:tc>
@@ -2988,7 +2988,7 @@
                     <w:spacing w:after="0"/>
                   </w:pPr>
                   <w:r>
-                    <w:t xml:space="preserve">Mean</w:t>
+                    <w:t xml:space="preserve">均值</w:t>
                   </w:r>
                 </w:p>
               </w:tc>
@@ -3005,7 +3005,7 @@
                     <w:spacing w:after="0"/>
                   </w:pPr>
                   <w:r>
-                    <w:t xml:space="preserve">SD</w:t>
+                    <w:t xml:space="preserve">标准差</w:t>
                   </w:r>
                 </w:p>
               </w:tc>
@@ -3022,7 +3022,7 @@
                     <w:spacing w:after="0"/>
                   </w:pPr>
                   <w:r>
-                    <w:t xml:space="preserve">Min</w:t>
+                    <w:t xml:space="preserve">最小值</w:t>
                   </w:r>
                 </w:p>
               </w:tc>
@@ -3039,7 +3039,7 @@
                     <w:spacing w:after="0"/>
                   </w:pPr>
                   <w:r>
-                    <w:t xml:space="preserve">Max</w:t>
+                    <w:t xml:space="preserve">最大值</w:t>
                   </w:r>
                 </w:p>
               </w:tc>
@@ -3957,7 +3957,7 @@
         <w:t xml:space="preserve"/>
       </w:r>
       <w:r>
-        <w:t xml:space="preserve">Output from Stata commands</w:t>
+        <w:t xml:space="preserve">Stata命令输出</w:t>
       </w:r>
     </w:p>
     <w:p>
@@ -4396,7 +4396,7 @@
 </file>
 
 <file path=word/styles.xml><?xml version="1.0" encoding="utf-8"?>
-<w:styles xmlns:w="http://schemas.openxmlformats.org/wordprocessingml/2006/main" xmlns:r="http://schemas.openxmlformats.org/officeDocument/2006/relationships" xmlns:w14="http://schemas.microsoft.com/office/word/2010/wordml" xmlns:wp="http://schemas.openxmlformats.org/drawingml/2006/wordprocessingDrawing" xmlns:a="http://schemas.openxmlformats.org/drawingml/2006/main" xmlns:m="http://schemas.openxmlformats.org/officeDocument/2006/math" xmlns:w15="http://schemas.microsoft.com/office/word/2012/wordml" xmlns:mc="http://schemas.openxmlformats.org/markup-compatibility/2006" xmlns:ns9="http://schemas.openxmlformats.org/schemaLibrary/2006/main" xmlns:wne="http://schemas.microsoft.com/office/word/2006/wordml" xmlns:c="http://schemas.openxmlformats.org/drawingml/2006/chart" xmlns:ns12="http://schemas.openxmlformats.org/drawingml/2006/chartDrawing" xmlns:dgm="http://schemas.openxmlformats.org/drawingml/2006/diagram" xmlns:pic="http://schemas.openxmlformats.org/drawingml/2006/picture" xmlns:xdr="http://schemas.openxmlformats.org/drawingml/2006/spreadsheetDrawing" xmlns:dsp="http://schemas.microsoft.com/office/drawing/2008/diagram" xmlns:ns17="urn:schemas-microsoft-com:office:excel" xmlns:o="urn:schemas-microsoft-com:office:office" xmlns:v="urn:schemas-microsoft-com:vml" xmlns:w10="urn:schemas-microsoft-com:office:word" xmlns:ns21="urn:schemas-microsoft-com:office:powerpoint" xmlns:ns23="http://schemas.microsoft.com/office/2006/coverPageProps" xmlns:odx="http://opendope.org/xpaths" xmlns:odc="http://opendope.org/conditions" xmlns:odq="http://opendope.org/questions" xmlns:oda="http://opendope.org/answers" xmlns:odi="http://opendope.org/components" xmlns:odgm="http://opendope.org/SmartArt/DataHierarchy" xmlns:ns30="http://schemas.openxmlformats.org/officeDocument/2006/bibliography" xmlns:ns31="http://schemas.openxmlformats.org/drawingml/2006/compatibility" xmlns:ns32="http://schemas.openxmlformats.org/drawingml/2006/lockedCanvas">
+<w:styles xmlns:r="http://schemas.openxmlformats.org/officeDocument/2006/relationships" xmlns:w="http://schemas.openxmlformats.org/wordprocessingml/2006/main" xmlns:w15="http://schemas.microsoft.com/office/word/2012/wordml" xmlns:wp="http://schemas.openxmlformats.org/drawingml/2006/wordprocessingDrawing" xmlns:a="http://schemas.openxmlformats.org/drawingml/2006/main" xmlns:m="http://schemas.openxmlformats.org/officeDocument/2006/math" xmlns:w14="http://schemas.microsoft.com/office/word/2010/wordml" xmlns:mc="http://schemas.openxmlformats.org/markup-compatibility/2006" xmlns:ns9="http://schemas.openxmlformats.org/schemaLibrary/2006/main" xmlns:wne="http://schemas.microsoft.com/office/word/2006/wordml" xmlns:c="http://schemas.openxmlformats.org/drawingml/2006/chart" xmlns:ns12="http://schemas.openxmlformats.org/drawingml/2006/chartDrawing" xmlns:dgm="http://schemas.openxmlformats.org/drawingml/2006/diagram" xmlns:pic="http://schemas.openxmlformats.org/drawingml/2006/picture" xmlns:xdr="http://schemas.openxmlformats.org/drawingml/2006/spreadsheetDrawing" xmlns:dsp="http://schemas.microsoft.com/office/drawing/2008/diagram" xmlns:ns17="urn:schemas-microsoft-com:office:excel" xmlns:o="urn:schemas-microsoft-com:office:office" xmlns:v="urn:schemas-microsoft-com:vml" xmlns:w10="urn:schemas-microsoft-com:office:word" xmlns:ns21="urn:schemas-microsoft-com:office:powerpoint" xmlns:ns23="http://schemas.microsoft.com/office/2006/coverPageProps" xmlns:odx="http://opendope.org/xpaths" xmlns:odc="http://opendope.org/conditions" xmlns:odq="http://opendope.org/questions" xmlns:oda="http://opendope.org/answers" xmlns:odi="http://opendope.org/components" xmlns:odgm="http://opendope.org/SmartArt/DataHierarchy" xmlns:ns30="http://schemas.openxmlformats.org/officeDocument/2006/bibliography" xmlns:ns31="http://schemas.openxmlformats.org/drawingml/2006/compatibility" xmlns:ns32="http://schemas.openxmlformats.org/drawingml/2006/lockedCanvas">
   <w:docDefaults>
     <w:rPrDefault>
       <w:rPr>

</xml_diff>

<commit_message>
modified:   examples/fuel_consumption.do 	modified:   examples/fuel_consumption.docx
</commit_message>
<xml_diff>
--- a/examples/fuel_consumption.docx
+++ b/examples/fuel_consumption.docx
@@ -1,11 +1,10 @@
 
 <file path=word/document.xml><?xml version="1.0" encoding="utf-8"?>
-<w:document xmlns:r="http://schemas.openxmlformats.org/officeDocument/2006/relationships" xmlns:w="http://schemas.openxmlformats.org/wordprocessingml/2006/main" xmlns:w15="http://schemas.microsoft.com/office/word/2012/wordml" xmlns:wp="http://schemas.openxmlformats.org/drawingml/2006/wordprocessingDrawing" xmlns:a="http://schemas.openxmlformats.org/drawingml/2006/main" xmlns:m="http://schemas.openxmlformats.org/officeDocument/2006/math" xmlns:w14="http://schemas.microsoft.com/office/word/2010/wordml" xmlns:mc="http://schemas.openxmlformats.org/markup-compatibility/2006" xmlns:ns9="http://schemas.openxmlformats.org/schemaLibrary/2006/main" xmlns:wne="http://schemas.microsoft.com/office/word/2006/wordml" xmlns:c="http://schemas.openxmlformats.org/drawingml/2006/chart" xmlns:ns12="http://schemas.openxmlformats.org/drawingml/2006/chartDrawing" xmlns:dgm="http://schemas.openxmlformats.org/drawingml/2006/diagram" xmlns:pic="http://schemas.openxmlformats.org/drawingml/2006/picture" xmlns:xdr="http://schemas.openxmlformats.org/drawingml/2006/spreadsheetDrawing" xmlns:dsp="http://schemas.microsoft.com/office/drawing/2008/diagram" xmlns:ns17="urn:schemas-microsoft-com:office:excel" xmlns:o="urn:schemas-microsoft-com:office:office" xmlns:v="urn:schemas-microsoft-com:vml" xmlns:w10="urn:schemas-microsoft-com:office:word" xmlns:ns21="urn:schemas-microsoft-com:office:powerpoint" xmlns:ns23="http://schemas.microsoft.com/office/2006/coverPageProps" xmlns:odx="http://opendope.org/xpaths" xmlns:odc="http://opendope.org/conditions" xmlns:odq="http://opendope.org/questions" xmlns:oda="http://opendope.org/answers" xmlns:odi="http://opendope.org/components" xmlns:odgm="http://opendope.org/SmartArt/DataHierarchy" xmlns:ns30="http://schemas.openxmlformats.org/officeDocument/2006/bibliography" xmlns:ns31="http://schemas.openxmlformats.org/drawingml/2006/compatibility" xmlns:ns32="http://schemas.openxmlformats.org/drawingml/2006/lockedCanvas" mc:Ignorable="w14 w15">
+<w:document xmlns:w="http://schemas.openxmlformats.org/wordprocessingml/2006/main" xmlns:r="http://schemas.openxmlformats.org/officeDocument/2006/relationships" xmlns:w14="http://schemas.microsoft.com/office/word/2010/wordml" xmlns:wp="http://schemas.openxmlformats.org/drawingml/2006/wordprocessingDrawing" xmlns:a="http://schemas.openxmlformats.org/drawingml/2006/main" xmlns:wp14="http://schemas.microsoft.com/office/word/2010/wordprocessingDrawing" xmlns:m="http://schemas.openxmlformats.org/officeDocument/2006/math" xmlns:w15="http://schemas.microsoft.com/office/word/2012/wordml" xmlns:mc="http://schemas.openxmlformats.org/markup-compatibility/2006" xmlns:sl="http://schemas.openxmlformats.org/schemaLibrary/2006/main" xmlns:wne="http://schemas.microsoft.com/office/word/2006/wordml" xmlns:c="http://schemas.openxmlformats.org/drawingml/2006/chart" xmlns:cdr="http://schemas.openxmlformats.org/drawingml/2006/chartDrawing" xmlns:c14="http://schemas.microsoft.com/office/drawing/2007/8/2/chart" xmlns:dgm="http://schemas.openxmlformats.org/drawingml/2006/diagram" xmlns:pic="http://schemas.openxmlformats.org/drawingml/2006/picture" xmlns:xdr="http://schemas.openxmlformats.org/drawingml/2006/spreadsheetDrawing" xmlns:dsp="http://schemas.microsoft.com/office/drawing/2008/diagram" xmlns:xvml="urn:schemas-microsoft-com:office:excel" xmlns:o="urn:schemas-microsoft-com:office:office" xmlns:v="urn:schemas-microsoft-com:vml" xmlns:w10="urn:schemas-microsoft-com:office:word" xmlns:pvml="urn:schemas-microsoft-com:office:powerpoint" xmlns:cppr="http://schemas.microsoft.com/office/2006/coverPageProps" xmlns:odx="http://opendope.org/xpaths" xmlns:odc="http://opendope.org/conditions" xmlns:odq="http://opendope.org/questions" xmlns:oda="http://opendope.org/answers" xmlns:odi="http://opendope.org/components" xmlns:odgm="http://opendope.org/SmartArt/DataHierarchy" xmlns:b="http://schemas.openxmlformats.org/officeDocument/2006/bibliography" xmlns:w16se="http://schemas.microsoft.com/office/word/2015/wordml/symex" xmlns:w16cid="http://schemas.microsoft.com/office/word/2016/wordml/cid" xmlns:wetp="http://schemas.microsoft.com/office/webextensions/taskpanes/2010/11" xmlns:we="http://schemas.microsoft.com/office/webextensions/webextension/2010/11" xmlns:comp="http://schemas.openxmlformats.org/drawingml/2006/compatibility" xmlns:lc="http://schemas.openxmlformats.org/drawingml/2006/lockedCanvas">
   <w:body>
-    <w:p w14:paraId="65a4630" w14:textId="65a4630">
+    <w:p>
       <w:pPr>
         <w:pStyle w:val="Heading1"/>
-        <w15:collapsed w:val="false"/>
       </w:pPr>
       <w:r>
         <w:t/>
@@ -300,7 +299,7 @@
               <w:spacing w:after="0"/>
             </w:pPr>
             <w:r>
-              <w:t xml:space="preserve">int</w:t>
+              <w:t xml:space="preserve">float</w:t>
             </w:r>
           </w:p>
         </w:tc>
@@ -339,7 +338,7 @@
               <w:spacing w:after="0"/>
             </w:pPr>
             <w:r>
-              <w:t xml:space="preserve">重量(英磅)</w:t>
+              <w:t xml:space="preserve">重量(公斤)</w:t>
             </w:r>
           </w:p>
         </w:tc>
@@ -614,7 +613,7 @@
               <w:spacing w:after="0"/>
             </w:pPr>
             <w:r>
-              <w:t xml:space="preserve">3019</w:t>
+              <w:t xml:space="preserve">1370</w:t>
             </w:r>
           </w:p>
         </w:tc>
@@ -627,7 +626,7 @@
               <w:spacing w:after="0"/>
             </w:pPr>
             <w:r>
-              <w:t xml:space="preserve">777.2</w:t>
+              <w:t xml:space="preserve">352.5</w:t>
             </w:r>
           </w:p>
         </w:tc>
@@ -640,7 +639,7 @@
               <w:spacing w:after="0"/>
             </w:pPr>
             <w:r>
-              <w:t xml:space="preserve">1760</w:t>
+              <w:t xml:space="preserve">798.3</w:t>
             </w:r>
           </w:p>
         </w:tc>
@@ -653,7 +652,7 @@
               <w:spacing w:after="0"/>
             </w:pPr>
             <w:r>
-              <w:t xml:space="preserve">4840</w:t>
+              <w:t xml:space="preserve">2195</w:t>
             </w:r>
           </w:p>
         </w:tc>
@@ -678,10 +677,10 @@
         <w:t xml:space="preserve">重量</w:t>
       </w:r>
       <w:r>
-        <w:t xml:space="preserve">的最小值1760.00,最大值4840.00,</w:t>
-      </w:r>
-      <w:r>
-        <w:t xml:space="preserve">极差3080.00.</w:t>
+        <w:t xml:space="preserve">的最小值798.32,最大值2195.39,</w:t>
+      </w:r>
+      <w:r>
+        <w:t xml:space="preserve">极差1397.06.</w:t>
       </w:r>
     </w:p>
     <w:p>
@@ -708,7 +707,7 @@
       <w:r>
         <w:drawing>
           <wp:inline distT="0" distB="0" distL="0" distR="0">
-            <wp:extent cx="3657600" cy="2662989"/>
+            <wp:extent cx="3657600" cy="2661313"/>
             <wp:effectExtent l="0" t="0" r="0" b="0"/>
             <wp:docPr id="0" name="" descr=""/>
             <wp:cNvGraphicFramePr>
@@ -722,7 +721,7 @@
                     <pic:cNvPicPr/>
                   </pic:nvPicPr>
                   <pic:blipFill>
-                    <a:blip r:embed="rId2"/>
+                    <a:blip r:embed="rId3"/>
                     <a:stretch>
                       <a:fillRect/>
                     </a:stretch>
@@ -730,7 +729,7 @@
                   <pic:spPr>
                     <a:xfrm>
                       <a:off x="0" y="0"/>
-                      <a:ext cx="3657600" cy="2662989"/>
+                      <a:ext cx="3657600" cy="2661313"/>
                     </a:xfrm>
                     <a:prstGeom prst="rect">
                       <a:avLst/>
@@ -931,7 +930,7 @@
               <w:jc w:val="right"/>
             </w:pPr>
             <w:r>
-              <w:t xml:space="preserve">.001407</w:t>
+              <w:t xml:space="preserve">.003102</w:t>
             </w:r>
           </w:p>
         </w:tc>
@@ -948,7 +947,7 @@
               <w:jc w:val="right"/>
             </w:pPr>
             <w:r>
-              <w:t xml:space="preserve">.0001008</w:t>
+              <w:t xml:space="preserve">.0002223</w:t>
             </w:r>
           </w:p>
         </w:tc>
@@ -999,7 +998,7 @@
               <w:jc w:val="right"/>
             </w:pPr>
             <w:r>
-              <w:t xml:space="preserve">.001206</w:t>
+              <w:t xml:space="preserve">.0026589</w:t>
             </w:r>
           </w:p>
         </w:tc>
@@ -1013,7 +1012,7 @@
               <w:jc w:val="right"/>
             </w:pPr>
             <w:r>
-              <w:t xml:space="preserve">.0016081</w:t>
+              <w:t xml:space="preserve">.0035452</w:t>
             </w:r>
           </w:p>
         </w:tc>
@@ -1158,7 +1157,7 @@
         <w:rPr>
           <w:i w:val="true"/>
         </w:rPr>
-        <w:t xml:space="preserve">0.0014</w:t>
+        <w:t xml:space="preserve">0.0031</w:t>
       </w:r>
       <w:r>
         <w:t xml:space="preserve"> unit increase in fuel consumption is predicted.</w:t>
@@ -1289,7 +1288,7 @@
               <w:jc w:val="right"/>
             </w:pPr>
             <w:r>
-              <w:t xml:space="preserve">重量(英磅)</w:t>
+              <w:t xml:space="preserve">重量(公斤)</w:t>
             </w:r>
           </w:p>
         </w:tc>
@@ -1307,7 +1306,7 @@
               <w:jc w:val="right"/>
             </w:pPr>
             <w:r>
-              <w:t xml:space="preserve">0.0014</w:t>
+              <w:t xml:space="preserve">0.0030</w:t>
             </w:r>
             <w:r>
               <w:t xml:space="preserve">***</w:t>
@@ -1327,7 +1326,7 @@
               <w:jc w:val="right"/>
             </w:pPr>
             <w:r>
-              <w:t xml:space="preserve">0.0013</w:t>
+              <w:t xml:space="preserve">0.0028</w:t>
             </w:r>
             <w:r>
               <w:t xml:space="preserve">***</w:t>
@@ -1405,7 +1404,7 @@
               <w:jc w:val="right"/>
             </w:pPr>
             <w:r>
-              <w:t xml:space="preserve">转弯半径(英尺) </w:t>
+              <w:t xml:space="preserve">转弯半径(米) </w:t>
             </w:r>
           </w:p>
         </w:tc>
@@ -1422,7 +1421,7 @@
               <w:jc w:val="right"/>
             </w:pPr>
             <w:r>
-              <w:t xml:space="preserve">0.0243</w:t>
+              <w:t xml:space="preserve">0.0798</w:t>
             </w:r>
             <w:r>
               <w:t xml:space="preserve">   </w:t>
@@ -1439,7 +1438,7 @@
               <w:jc w:val="right"/>
             </w:pPr>
             <w:r>
-              <w:t xml:space="preserve">0.0613</w:t>
+              <w:t xml:space="preserve">0.2010</w:t>
             </w:r>
             <w:r>
               <w:t xml:space="preserve">   </w:t>
@@ -1798,7 +1797,6 @@
       <w:tr>
         <w:tc>
           <w:tcPr>
-            <w:tcW w:w="9360" w:type="dxa"/>
             <w:gridSpan w:val="3"/>
             <w:tcBorders>
               <w:bottom w:val="double" w:color="000000"/>
@@ -1928,7 +1926,7 @@
               <w:spacing w:after="0"/>
             </w:pPr>
             <w:r>
-              <w:t xml:space="preserve">重量(英磅)</w:t>
+              <w:t xml:space="preserve">重量(公斤)</w:t>
             </w:r>
           </w:p>
         </w:tc>
@@ -1944,7 +1942,7 @@
               <w:spacing w:after="0"/>
             </w:pPr>
             <w:r>
-              <w:t xml:space="preserve">0.001***</w:t>
+              <w:t xml:space="preserve">0.003***</w:t>
             </w:r>
           </w:p>
         </w:tc>
@@ -1960,7 +1958,7 @@
               <w:spacing w:after="0"/>
             </w:pPr>
             <w:r>
-              <w:t xml:space="preserve">0.001***</w:t>
+              <w:t xml:space="preserve">0.003***</w:t>
             </w:r>
           </w:p>
         </w:tc>
@@ -2098,33 +2096,33 @@
               <w:spacing w:after="0"/>
             </w:pPr>
             <w:r>
-              <w:t xml:space="preserve">转弯半径(英尺) </w:t>
-            </w:r>
-          </w:p>
-        </w:tc>
-        <w:tc>
-          <w:tcPr>
-            <w:tcW w:w="3120" w:type="dxa"/>
-          </w:tcPr>
-          <w:p>
-            <w:pPr>
-              <w:spacing w:after="0"/>
-            </w:pPr>
-            <w:r>
-              <w:t xml:space="preserve">0.024</w:t>
-            </w:r>
-          </w:p>
-        </w:tc>
-        <w:tc>
-          <w:tcPr>
-            <w:tcW w:w="3120" w:type="dxa"/>
-          </w:tcPr>
-          <w:p>
-            <w:pPr>
-              <w:spacing w:after="0"/>
-            </w:pPr>
-            <w:r>
-              <w:t xml:space="preserve">0.061</w:t>
+              <w:t xml:space="preserve">转弯半径(米) </w:t>
+            </w:r>
+          </w:p>
+        </w:tc>
+        <w:tc>
+          <w:tcPr>
+            <w:tcW w:w="3120" w:type="dxa"/>
+          </w:tcPr>
+          <w:p>
+            <w:pPr>
+              <w:spacing w:after="0"/>
+            </w:pPr>
+            <w:r>
+              <w:t xml:space="preserve">0.080</w:t>
+            </w:r>
+          </w:p>
+        </w:tc>
+        <w:tc>
+          <w:tcPr>
+            <w:tcW w:w="3120" w:type="dxa"/>
+          </w:tcPr>
+          <w:p>
+            <w:pPr>
+              <w:spacing w:after="0"/>
+            </w:pPr>
+            <w:r>
+              <w:t xml:space="preserve">0.201</w:t>
             </w:r>
           </w:p>
         </w:tc>
@@ -2863,7 +2861,7 @@
                     <w:spacing w:after="0"/>
                   </w:pPr>
                   <w:r>
-                    <w:t xml:space="preserve">2316</w:t>
+                    <w:t xml:space="preserve">1050</w:t>
                   </w:r>
                 </w:p>
               </w:tc>
@@ -2876,7 +2874,7 @@
                     <w:spacing w:after="0"/>
                   </w:pPr>
                   <w:r>
-                    <w:t xml:space="preserve">433</w:t>
+                    <w:t xml:space="preserve">196.4</w:t>
                   </w:r>
                 </w:p>
               </w:tc>
@@ -2889,7 +2887,7 @@
                     <w:spacing w:after="0"/>
                   </w:pPr>
                   <w:r>
-                    <w:t xml:space="preserve">1760</w:t>
+                    <w:t xml:space="preserve">798.3</w:t>
                   </w:r>
                 </w:p>
               </w:tc>
@@ -2902,7 +2900,7 @@
                     <w:spacing w:after="0"/>
                   </w:pPr>
                   <w:r>
-                    <w:t xml:space="preserve">3420</w:t>
+                    <w:t xml:space="preserve">1551</w:t>
                   </w:r>
                 </w:p>
               </w:tc>
@@ -3178,7 +3176,7 @@
                     <w:spacing w:after="0"/>
                   </w:pPr>
                   <w:r>
-                    <w:t xml:space="preserve">3317</w:t>
+                    <w:t xml:space="preserve">1505</w:t>
                   </w:r>
                 </w:p>
               </w:tc>
@@ -3191,7 +3189,7 @@
                     <w:spacing w:after="0"/>
                   </w:pPr>
                   <w:r>
-                    <w:t xml:space="preserve">695.4</w:t>
+                    <w:t xml:space="preserve">315.4</w:t>
                   </w:r>
                 </w:p>
               </w:tc>
@@ -3204,7 +3202,7 @@
                     <w:spacing w:after="0"/>
                   </w:pPr>
                   <w:r>
-                    <w:t xml:space="preserve">1800</w:t>
+                    <w:t xml:space="preserve">816.5</w:t>
                   </w:r>
                 </w:p>
               </w:tc>
@@ -3217,7 +3215,7 @@
                     <w:spacing w:after="0"/>
                   </w:pPr>
                   <w:r>
-                    <w:t xml:space="preserve">4840</w:t>
+                    <w:t xml:space="preserve">2195</w:t>
                   </w:r>
                 </w:p>
               </w:tc>
@@ -3245,54 +3243,7 @@
             <w:r>
               <w:drawing>
                 <wp:inline distT="0" distB="0" distL="0" distR="0">
-                  <wp:extent cx="4114800" cy="2995863"/>
-                  <wp:effectExtent l="0" t="0" r="0" b="0"/>
-                  <wp:docPr id="2" name="" descr=""/>
-                  <wp:cNvGraphicFramePr>
-                    <a:graphicFrameLocks noChangeAspect="true"/>
-                  </wp:cNvGraphicFramePr>
-                  <a:graphic>
-                    <a:graphicData uri="http://schemas.openxmlformats.org/drawingml/2006/picture">
-                      <pic:pic>
-                        <pic:nvPicPr>
-                          <pic:cNvPr id="3" name=""/>
-                          <pic:cNvPicPr/>
-                        </pic:nvPicPr>
-                        <pic:blipFill>
-                          <a:blip r:embed="rId3"/>
-                          <a:stretch>
-                            <a:fillRect/>
-                          </a:stretch>
-                        </pic:blipFill>
-                        <pic:spPr>
-                          <a:xfrm>
-                            <a:off x="0" y="0"/>
-                            <a:ext cx="4114800" cy="2995863"/>
-                          </a:xfrm>
-                          <a:prstGeom prst="rect">
-                            <a:avLst/>
-                          </a:prstGeom>
-                        </pic:spPr>
-                      </pic:pic>
-                    </a:graphicData>
-                  </a:graphic>
-                </wp:inline>
-              </w:drawing>
-            </w:r>
-          </w:p>
-        </w:tc>
-        <w:tc>
-          <w:tcPr>
-            <w:tcW w:w="6480" w:type="dxa"/>
-          </w:tcPr>
-          <w:p>
-            <w:pPr>
-              <w:spacing w:after="0"/>
-            </w:pPr>
-            <w:r>
-              <w:drawing>
-                <wp:inline distT="0" distB="0" distL="0" distR="0">
-                  <wp:extent cx="4114800" cy="2995863"/>
+                  <wp:extent cx="4114800" cy="2993978"/>
                   <wp:effectExtent l="0" t="0" r="0" b="0"/>
                   <wp:docPr id="2" name="" descr=""/>
                   <wp:cNvGraphicFramePr>
@@ -3314,7 +3265,54 @@
                         <pic:spPr>
                           <a:xfrm>
                             <a:off x="0" y="0"/>
-                            <a:ext cx="4114800" cy="2995863"/>
+                            <a:ext cx="4114800" cy="2993978"/>
+                          </a:xfrm>
+                          <a:prstGeom prst="rect">
+                            <a:avLst/>
+                          </a:prstGeom>
+                        </pic:spPr>
+                      </pic:pic>
+                    </a:graphicData>
+                  </a:graphic>
+                </wp:inline>
+              </w:drawing>
+            </w:r>
+          </w:p>
+        </w:tc>
+        <w:tc>
+          <w:tcPr>
+            <w:tcW w:w="6480" w:type="dxa"/>
+          </w:tcPr>
+          <w:p>
+            <w:pPr>
+              <w:spacing w:after="0"/>
+            </w:pPr>
+            <w:r>
+              <w:drawing>
+                <wp:inline distT="0" distB="0" distL="0" distR="0">
+                  <wp:extent cx="4114800" cy="2993978"/>
+                  <wp:effectExtent l="0" t="0" r="0" b="0"/>
+                  <wp:docPr id="2" name="" descr=""/>
+                  <wp:cNvGraphicFramePr>
+                    <a:graphicFrameLocks noChangeAspect="true"/>
+                  </wp:cNvGraphicFramePr>
+                  <a:graphic>
+                    <a:graphicData uri="http://schemas.openxmlformats.org/drawingml/2006/picture">
+                      <pic:pic>
+                        <pic:nvPicPr>
+                          <pic:cNvPr id="3" name=""/>
+                          <pic:cNvPicPr/>
+                        </pic:nvPicPr>
+                        <pic:blipFill>
+                          <a:blip r:embed="rId5"/>
+                          <a:stretch>
+                            <a:fillRect/>
+                          </a:stretch>
+                        </pic:blipFill>
+                        <pic:spPr>
+                          <a:xfrm>
+                            <a:off x="0" y="0"/>
+                            <a:ext cx="4114800" cy="2993978"/>
                           </a:xfrm>
                           <a:prstGeom prst="rect">
                             <a:avLst/>
@@ -3450,7 +3448,7 @@
                     <w:spacing w:after="0"/>
                   </w:pPr>
                   <w:r>
-                    <w:t xml:space="preserve">重量(英磅)</w:t>
+                    <w:t xml:space="preserve">重量(公斤)</w:t>
                   </w:r>
                 </w:p>
               </w:tc>
@@ -3466,7 +3464,7 @@
                     <w:spacing w:after="0"/>
                   </w:pPr>
                   <w:r>
-                    <w:t xml:space="preserve">0.002**</w:t>
+                    <w:t xml:space="preserve">0.003**</w:t>
                   </w:r>
                 </w:p>
               </w:tc>
@@ -3498,7 +3496,7 @@
                     <w:spacing w:after="0"/>
                   </w:pPr>
                   <w:r>
-                    <w:t xml:space="preserve">0.001***</w:t>
+                    <w:t xml:space="preserve">0.003***</w:t>
                   </w:r>
                 </w:p>
               </w:tc>
@@ -3596,7 +3594,7 @@
                     <w:spacing w:after="0"/>
                   </w:pPr>
                   <w:r>
-                    <w:t xml:space="preserve">转弯半径(英尺) </w:t>
+                    <w:t xml:space="preserve">转弯半径(米) </w:t>
                   </w:r>
                 </w:p>
               </w:tc>
@@ -3609,7 +3607,7 @@
                     <w:spacing w:after="0"/>
                   </w:pPr>
                   <w:r>
-                    <w:t xml:space="preserve">0.205</w:t>
+                    <w:t xml:space="preserve">0.672</w:t>
                   </w:r>
                 </w:p>
               </w:tc>
@@ -3635,7 +3633,7 @@
                     <w:spacing w:after="0"/>
                   </w:pPr>
                   <w:r>
-                    <w:t xml:space="preserve">0.066</w:t>
+                    <w:t xml:space="preserve">0.217</w:t>
                   </w:r>
                 </w:p>
               </w:tc>
@@ -4071,15 +4069,15 @@
           <w:rFonts w:ascii="courier new" w:hAnsi="courier new" w:eastAsia="courier new" w:cs="courier new"/>
           <w:sz w:val="18"/>
         </w:rPr>
-        <w:t xml:space="preserve">       Model |  87.2964969         1  87.2964969   Prob &gt; F        =    0.0000</w:t>
-        <w:br/>
-      </w:r>
-      <w:r>
-        <w:rPr>
-          <w:rFonts w:ascii="courier new" w:hAnsi="courier new" w:eastAsia="courier new" w:cs="courier new"/>
-          <w:sz w:val="18"/>
-        </w:rPr>
-        <w:t xml:space="preserve">    Residual |  32.2797639        72  .448330054   R-squared       =    0.7300</w:t>
+        <w:t xml:space="preserve">       Model |  87.2964971         1  87.2964971   Prob &gt; F        =    0.0000</w:t>
+        <w:br/>
+      </w:r>
+      <w:r>
+        <w:rPr>
+          <w:rFonts w:ascii="courier new" w:hAnsi="courier new" w:eastAsia="courier new" w:cs="courier new"/>
+          <w:sz w:val="18"/>
+        </w:rPr>
+        <w:t xml:space="preserve">    Residual |  32.2797637        72  .448330051   R-squared       =    0.7300</w:t>
         <w:br/>
       </w:r>
       <w:r>
@@ -4135,7 +4133,7 @@
           <w:rFonts w:ascii="courier new" w:hAnsi="courier new" w:eastAsia="courier new" w:cs="courier new"/>
           <w:sz w:val="18"/>
         </w:rPr>
-        <w:t xml:space="preserve">        重量 |    .001407   .0001008    13.95   0.000      .001206    .0016081</w:t>
+        <w:t xml:space="preserve">        重量 |    .003102   .0002223    13.95   0.000     .0026589    .0035452</w:t>
         <w:br/>
       </w:r>
       <w:r>
@@ -4335,15 +4333,15 @@
           <w:rFonts w:ascii="courier new" w:hAnsi="courier new" w:eastAsia="courier new" w:cs="courier new"/>
           <w:sz w:val="18"/>
         </w:rPr>
-        <w:t xml:space="preserve">  1 |  .0014070443   .0001008343   13.95402451   3.66623e-22  |</w:t>
-        <w:br/>
-      </w:r>
-      <w:r>
-        <w:rPr>
-          <w:rFonts w:ascii="courier new" w:hAnsi="courier new" w:eastAsia="courier new" w:cs="courier new"/>
-          <w:sz w:val="18"/>
-        </w:rPr>
-        <w:t xml:space="preserve">  2 |  .7707669021   .3142570678   2.452663698   .0166043019  |</w:t>
+        <w:t xml:space="preserve">  1 |  .0031020043   .0002223018   13.95402458   3.66622e-22  |</w:t>
+        <w:br/>
+      </w:r>
+      <w:r>
+        <w:rPr>
+          <w:rFonts w:ascii="courier new" w:hAnsi="courier new" w:eastAsia="courier new" w:cs="courier new"/>
+          <w:sz w:val="18"/>
+        </w:rPr>
+        <w:t xml:space="preserve">  2 |  .7707668702   .3142570686    2.45266359   .0166043065  |</w:t>
         <w:br/>
       </w:r>
       <w:r>
@@ -4396,7 +4394,7 @@
 </file>
 
 <file path=word/styles.xml><?xml version="1.0" encoding="utf-8"?>
-<w:styles xmlns:r="http://schemas.openxmlformats.org/officeDocument/2006/relationships" xmlns:w="http://schemas.openxmlformats.org/wordprocessingml/2006/main" xmlns:w15="http://schemas.microsoft.com/office/word/2012/wordml" xmlns:wp="http://schemas.openxmlformats.org/drawingml/2006/wordprocessingDrawing" xmlns:a="http://schemas.openxmlformats.org/drawingml/2006/main" xmlns:m="http://schemas.openxmlformats.org/officeDocument/2006/math" xmlns:w14="http://schemas.microsoft.com/office/word/2010/wordml" xmlns:mc="http://schemas.openxmlformats.org/markup-compatibility/2006" xmlns:ns9="http://schemas.openxmlformats.org/schemaLibrary/2006/main" xmlns:wne="http://schemas.microsoft.com/office/word/2006/wordml" xmlns:c="http://schemas.openxmlformats.org/drawingml/2006/chart" xmlns:ns12="http://schemas.openxmlformats.org/drawingml/2006/chartDrawing" xmlns:dgm="http://schemas.openxmlformats.org/drawingml/2006/diagram" xmlns:pic="http://schemas.openxmlformats.org/drawingml/2006/picture" xmlns:xdr="http://schemas.openxmlformats.org/drawingml/2006/spreadsheetDrawing" xmlns:dsp="http://schemas.microsoft.com/office/drawing/2008/diagram" xmlns:ns17="urn:schemas-microsoft-com:office:excel" xmlns:o="urn:schemas-microsoft-com:office:office" xmlns:v="urn:schemas-microsoft-com:vml" xmlns:w10="urn:schemas-microsoft-com:office:word" xmlns:ns21="urn:schemas-microsoft-com:office:powerpoint" xmlns:ns23="http://schemas.microsoft.com/office/2006/coverPageProps" xmlns:odx="http://opendope.org/xpaths" xmlns:odc="http://opendope.org/conditions" xmlns:odq="http://opendope.org/questions" xmlns:oda="http://opendope.org/answers" xmlns:odi="http://opendope.org/components" xmlns:odgm="http://opendope.org/SmartArt/DataHierarchy" xmlns:ns30="http://schemas.openxmlformats.org/officeDocument/2006/bibliography" xmlns:ns31="http://schemas.openxmlformats.org/drawingml/2006/compatibility" xmlns:ns32="http://schemas.openxmlformats.org/drawingml/2006/lockedCanvas">
+<w:styles xmlns:w="http://schemas.openxmlformats.org/wordprocessingml/2006/main" xmlns:r="http://schemas.openxmlformats.org/officeDocument/2006/relationships" xmlns:w14="http://schemas.microsoft.com/office/word/2010/wordml" xmlns:wp="http://schemas.openxmlformats.org/drawingml/2006/wordprocessingDrawing" xmlns:a="http://schemas.openxmlformats.org/drawingml/2006/main" xmlns:wp14="http://schemas.microsoft.com/office/word/2010/wordprocessingDrawing" xmlns:m="http://schemas.openxmlformats.org/officeDocument/2006/math" xmlns:w15="http://schemas.microsoft.com/office/word/2012/wordml" xmlns:mc="http://schemas.openxmlformats.org/markup-compatibility/2006" xmlns:sl="http://schemas.openxmlformats.org/schemaLibrary/2006/main" xmlns:wne="http://schemas.microsoft.com/office/word/2006/wordml" xmlns:c="http://schemas.openxmlformats.org/drawingml/2006/chart" xmlns:cdr="http://schemas.openxmlformats.org/drawingml/2006/chartDrawing" xmlns:c14="http://schemas.microsoft.com/office/drawing/2007/8/2/chart" xmlns:dgm="http://schemas.openxmlformats.org/drawingml/2006/diagram" xmlns:pic="http://schemas.openxmlformats.org/drawingml/2006/picture" xmlns:xdr="http://schemas.openxmlformats.org/drawingml/2006/spreadsheetDrawing" xmlns:dsp="http://schemas.microsoft.com/office/drawing/2008/diagram" xmlns:xvml="urn:schemas-microsoft-com:office:excel" xmlns:o="urn:schemas-microsoft-com:office:office" xmlns:v="urn:schemas-microsoft-com:vml" xmlns:w10="urn:schemas-microsoft-com:office:word" xmlns:pvml="urn:schemas-microsoft-com:office:powerpoint" xmlns:cppr="http://schemas.microsoft.com/office/2006/coverPageProps" xmlns:odx="http://opendope.org/xpaths" xmlns:odc="http://opendope.org/conditions" xmlns:odq="http://opendope.org/questions" xmlns:oda="http://opendope.org/answers" xmlns:odi="http://opendope.org/components" xmlns:odgm="http://opendope.org/SmartArt/DataHierarchy" xmlns:b="http://schemas.openxmlformats.org/officeDocument/2006/bibliography" xmlns:w16se="http://schemas.microsoft.com/office/word/2015/wordml/symex" xmlns:w16cid="http://schemas.microsoft.com/office/word/2016/wordml/cid" xmlns:wetp="http://schemas.microsoft.com/office/webextensions/taskpanes/2010/11" xmlns:we="http://schemas.microsoft.com/office/webextensions/webextension/2010/11" xmlns:comp="http://schemas.openxmlformats.org/drawingml/2006/compatibility" xmlns:lc="http://schemas.openxmlformats.org/drawingml/2006/lockedCanvas">
   <w:docDefaults>
     <w:rPrDefault>
       <w:rPr>
@@ -4426,7 +4424,6 @@
   </w:latentStyles>
   <w:style w:type="paragraph" w:styleId="Normal" w:default="true">
     <w:name w:val="Normal"/>
-    <w:basedOn w:val="DocDefaults"/>
     <w:qFormat/>
     <w:rsid w:val="004A3277"/>
   </w:style>
@@ -4779,17 +4776,5 @@
       <w:szCs w:val="18"/>
     </w:rPr>
   </w:style>
-  <w:style w:type="paragraph" w:styleId="DocDefaults">
-    <w:name w:val="DocDefaults"/>
-    <w:pPr>
-      <w:spacing w:after="200" w:line="276" w:lineRule="auto"/>
-    </w:pPr>
-    <w:rPr>
-      <w:rFonts w:asciiTheme="minorHAnsi" w:hAnsiTheme="minorHAnsi" w:eastAsiaTheme="minorHAnsi" w:cstheme="minorBidi"/>
-      <w:sz w:val="22"/>
-      <w:szCs w:val="22"/>
-      <w:lang w:val="en-US" w:eastAsia="en-US" w:bidi="ar-SA"/>
-    </w:rPr>
-  </w:style>
 </w:styles>
 </file>
</xml_diff>

<commit_message>
modified:   examples/auto_zh.dta 	modified:   examples/fuel_consumption.do 	modified:   examples/fuel_consumption.docx 	modified:   rep.md
</commit_message>
<xml_diff>
--- a/examples/fuel_consumption.docx
+++ b/examples/fuel_consumption.docx
@@ -14,40 +14,6 @@
       </w:r>
       <w:r>
         <w:t xml:space="preserve">油耗与重量关系研究</w:t>
-      </w:r>
-    </w:p>
-    <w:p>
-      <w:pPr>
-        <w:pStyle w:val="Heading2"/>
-      </w:pPr>
-      <w:r>
-        <w:t/>
-      </w:r>
-      <w:r>
-        <w:t xml:space="preserve"/>
-      </w:r>
-      <w:r>
-        <w:t xml:space="preserve">生成数据</w:t>
-      </w:r>
-    </w:p>
-    <w:p>
-      <w:r>
-        <w:t/>
-      </w:r>
-      <w:r>
-        <w:t xml:space="preserve">从变量里程生成新变量油耗(公升每一百公里)。</w:t>
-      </w:r>
-    </w:p>
-    <w:p>
-      <w:r>
-        <w:t/>
-      </w:r>
-      <w:r>
-        <w:t xml:space="preserve">. generate 油耗 = 100/里程</w:t>
-        <w:br w:type="textWrapping"/>
-      </w:r>
-      <w:r>
-        <w:t xml:space="preserve">. label variable 油耗 "油量消耗(公升每一百公里)"</w:t>
       </w:r>
     </w:p>
     <w:p>
@@ -3947,38 +3913,6 @@
           <w:sz w:val="18"/>
         </w:rPr>
         <w:t xml:space="preserve">(1978年汽车数据)</w:t>
-        <w:br/>
-      </w:r>
-      <w:r>
-        <w:rPr>
-          <w:rFonts w:ascii="courier new" w:hAnsi="courier new" w:eastAsia="courier new" w:cs="courier new"/>
-          <w:sz w:val="18"/>
-        </w:rPr>
-        <w:t xml:space="preserve"/>
-        <w:br/>
-      </w:r>
-      <w:r>
-        <w:rPr>
-          <w:rFonts w:ascii="courier new" w:hAnsi="courier new" w:eastAsia="courier new" w:cs="courier new"/>
-          <w:sz w:val="18"/>
-        </w:rPr>
-        <w:t xml:space="preserve">. generate 油耗 = 100/里程</w:t>
-        <w:br/>
-      </w:r>
-      <w:r>
-        <w:rPr>
-          <w:rFonts w:ascii="courier new" w:hAnsi="courier new" w:eastAsia="courier new" w:cs="courier new"/>
-          <w:sz w:val="18"/>
-        </w:rPr>
-        <w:t xml:space="preserve"/>
-        <w:br/>
-      </w:r>
-      <w:r>
-        <w:rPr>
-          <w:rFonts w:ascii="courier new" w:hAnsi="courier new" w:eastAsia="courier new" w:cs="courier new"/>
-          <w:sz w:val="18"/>
-        </w:rPr>
-        <w:t xml:space="preserve">. label variable 油耗 "油量消耗(公升每一百公里)"</w:t>
         <w:br/>
       </w:r>
       <w:r>

</xml_diff>

<commit_message>
modified:   examples/fuel_consumption.docx 	modified:   examples/sc_gp100m_mpg.png 	modified:   examples/stmarkdown.css
</commit_message>
<xml_diff>
--- a/examples/fuel_consumption.docx
+++ b/examples/fuel_consumption.docx
@@ -1022,7 +1022,7 @@
         </w:rPr>
         <w:drawing>
           <wp:inline>
-            <wp:extent cx="5943600" cy="3958745"/>
+            <wp:extent cx="5943600" cy="3962400"/>
             <wp:docPr id="100002" name="" descr="油耗重量散点图"/>
             <wp:cNvGraphicFramePr>
               <a:graphicFrameLocks xmlns:a="http://schemas.openxmlformats.org/drawingml/2006/main" noChangeAspect="1"/>
@@ -1031,7 +1031,7 @@
               <a:graphicData uri="http://schemas.openxmlformats.org/drawingml/2006/picture">
                 <pic:pic xmlns:pic="http://schemas.openxmlformats.org/drawingml/2006/picture">
                   <pic:nvPicPr>
-                    <pic:cNvPr id="540970771" name=""/>
+                    <pic:cNvPr id="1898227300" name=""/>
                     <pic:cNvPicPr>
                       <a:picLocks noChangeAspect="1"/>
                     </pic:cNvPicPr>
@@ -1045,7 +1045,7 @@
                   <pic:spPr>
                     <a:xfrm>
                       <a:off x="0" y="0"/>
-                      <a:ext cx="5943600" cy="3958745"/>
+                      <a:ext cx="5943600" cy="3962400"/>
                     </a:xfrm>
                     <a:prstGeom prst="rect">
                       <a:avLst/>

</xml_diff>